<commit_message>
add tim kiem, quan li thong tin ca nha, hien thi nha nho sequence diagram
</commit_message>
<xml_diff>
--- a/Tìm hiểu Kotlin phát triển ứng dụng Tìm kiếm nhà trọ.docx
+++ b/Tìm hiểu Kotlin phát triển ứng dụng Tìm kiếm nhà trọ.docx
@@ -1041,8 +1041,6 @@
         </w:rPr>
         <w:t xml:space="preserve"> </w:t>
       </w:r>
-      <w:bookmarkStart w:id="0" w:name="_GoBack"/>
-      <w:bookmarkEnd w:id="0"/>
       <w:r>
         <w:rPr>
           <w:rFonts w:ascii="Times New Roman" w:hAnsi="Times New Roman" w:cs="Times New Roman"/>
@@ -3527,11 +3525,226 @@
       </w:r>
     </w:p>
     <w:p>
+      <w:r>
+        <w:rPr>
+          <w:noProof/>
+        </w:rPr>
+        <w:lastRenderedPageBreak/>
+        <w:drawing>
+          <wp:inline distT="0" distB="0" distL="0" distR="0" wp14:anchorId="23BD6DA8" wp14:editId="103AE993">
+            <wp:extent cx="6151880" cy="2660015"/>
+            <wp:effectExtent l="0" t="0" r="1270" b="6985"/>
+            <wp:docPr id="39" name="Picture 39"/>
+            <wp:cNvGraphicFramePr>
+              <a:graphicFrameLocks xmlns:a="http://schemas.openxmlformats.org/drawingml/2006/main" noChangeAspect="1"/>
+            </wp:cNvGraphicFramePr>
+            <a:graphic xmlns:a="http://schemas.openxmlformats.org/drawingml/2006/main">
+              <a:graphicData uri="http://schemas.openxmlformats.org/drawingml/2006/picture">
+                <pic:pic xmlns:pic="http://schemas.openxmlformats.org/drawingml/2006/picture">
+                  <pic:nvPicPr>
+                    <pic:cNvPr id="1" name=""/>
+                    <pic:cNvPicPr/>
+                  </pic:nvPicPr>
+                  <pic:blipFill>
+                    <a:blip r:embed="rId35"/>
+                    <a:stretch>
+                      <a:fillRect/>
+                    </a:stretch>
+                  </pic:blipFill>
+                  <pic:spPr>
+                    <a:xfrm>
+                      <a:off x="0" y="0"/>
+                      <a:ext cx="6151880" cy="2660015"/>
+                    </a:xfrm>
+                    <a:prstGeom prst="rect">
+                      <a:avLst/>
+                    </a:prstGeom>
+                  </pic:spPr>
+                </pic:pic>
+              </a:graphicData>
+            </a:graphic>
+          </wp:inline>
+        </w:drawing>
+      </w:r>
+    </w:p>
+    <w:p>
+      <w:r>
+        <w:rPr>
+          <w:noProof/>
+        </w:rPr>
+        <w:drawing>
+          <wp:inline distT="0" distB="0" distL="0" distR="0" wp14:anchorId="2ACE19F7" wp14:editId="68A2BAA9">
+            <wp:extent cx="6151880" cy="3578860"/>
+            <wp:effectExtent l="0" t="0" r="1270" b="2540"/>
+            <wp:docPr id="41" name="Picture 41"/>
+            <wp:cNvGraphicFramePr>
+              <a:graphicFrameLocks xmlns:a="http://schemas.openxmlformats.org/drawingml/2006/main" noChangeAspect="1"/>
+            </wp:cNvGraphicFramePr>
+            <a:graphic xmlns:a="http://schemas.openxmlformats.org/drawingml/2006/main">
+              <a:graphicData uri="http://schemas.openxmlformats.org/drawingml/2006/picture">
+                <pic:pic xmlns:pic="http://schemas.openxmlformats.org/drawingml/2006/picture">
+                  <pic:nvPicPr>
+                    <pic:cNvPr id="1" name=""/>
+                    <pic:cNvPicPr/>
+                  </pic:nvPicPr>
+                  <pic:blipFill>
+                    <a:blip r:embed="rId36"/>
+                    <a:stretch>
+                      <a:fillRect/>
+                    </a:stretch>
+                  </pic:blipFill>
+                  <pic:spPr>
+                    <a:xfrm>
+                      <a:off x="0" y="0"/>
+                      <a:ext cx="6151880" cy="3578860"/>
+                    </a:xfrm>
+                    <a:prstGeom prst="rect">
+                      <a:avLst/>
+                    </a:prstGeom>
+                  </pic:spPr>
+                </pic:pic>
+              </a:graphicData>
+            </a:graphic>
+          </wp:inline>
+        </w:drawing>
+      </w:r>
+    </w:p>
+    <w:p>
+      <w:r>
+        <w:rPr>
+          <w:noProof/>
+        </w:rPr>
+        <w:lastRenderedPageBreak/>
+        <w:drawing>
+          <wp:inline distT="0" distB="0" distL="0" distR="0" wp14:anchorId="7C00C8D9" wp14:editId="554998AA">
+            <wp:extent cx="6151880" cy="3293110"/>
+            <wp:effectExtent l="0" t="0" r="1270" b="2540"/>
+            <wp:docPr id="42" name="Picture 42"/>
+            <wp:cNvGraphicFramePr>
+              <a:graphicFrameLocks xmlns:a="http://schemas.openxmlformats.org/drawingml/2006/main" noChangeAspect="1"/>
+            </wp:cNvGraphicFramePr>
+            <a:graphic xmlns:a="http://schemas.openxmlformats.org/drawingml/2006/main">
+              <a:graphicData uri="http://schemas.openxmlformats.org/drawingml/2006/picture">
+                <pic:pic xmlns:pic="http://schemas.openxmlformats.org/drawingml/2006/picture">
+                  <pic:nvPicPr>
+                    <pic:cNvPr id="1" name=""/>
+                    <pic:cNvPicPr/>
+                  </pic:nvPicPr>
+                  <pic:blipFill>
+                    <a:blip r:embed="rId37"/>
+                    <a:stretch>
+                      <a:fillRect/>
+                    </a:stretch>
+                  </pic:blipFill>
+                  <pic:spPr>
+                    <a:xfrm>
+                      <a:off x="0" y="0"/>
+                      <a:ext cx="6151880" cy="3293110"/>
+                    </a:xfrm>
+                    <a:prstGeom prst="rect">
+                      <a:avLst/>
+                    </a:prstGeom>
+                  </pic:spPr>
+                </pic:pic>
+              </a:graphicData>
+            </a:graphic>
+          </wp:inline>
+        </w:drawing>
+      </w:r>
+    </w:p>
+    <w:p>
+      <w:r>
+        <w:rPr>
+          <w:noProof/>
+        </w:rPr>
+        <w:drawing>
+          <wp:inline distT="0" distB="0" distL="0" distR="0" wp14:anchorId="71792A4A" wp14:editId="071DA95E">
+            <wp:extent cx="6151880" cy="2642870"/>
+            <wp:effectExtent l="0" t="0" r="1270" b="5080"/>
+            <wp:docPr id="43" name="Picture 43"/>
+            <wp:cNvGraphicFramePr>
+              <a:graphicFrameLocks xmlns:a="http://schemas.openxmlformats.org/drawingml/2006/main" noChangeAspect="1"/>
+            </wp:cNvGraphicFramePr>
+            <a:graphic xmlns:a="http://schemas.openxmlformats.org/drawingml/2006/main">
+              <a:graphicData uri="http://schemas.openxmlformats.org/drawingml/2006/picture">
+                <pic:pic xmlns:pic="http://schemas.openxmlformats.org/drawingml/2006/picture">
+                  <pic:nvPicPr>
+                    <pic:cNvPr id="1" name=""/>
+                    <pic:cNvPicPr/>
+                  </pic:nvPicPr>
+                  <pic:blipFill>
+                    <a:blip r:embed="rId38"/>
+                    <a:stretch>
+                      <a:fillRect/>
+                    </a:stretch>
+                  </pic:blipFill>
+                  <pic:spPr>
+                    <a:xfrm>
+                      <a:off x="0" y="0"/>
+                      <a:ext cx="6151880" cy="2642870"/>
+                    </a:xfrm>
+                    <a:prstGeom prst="rect">
+                      <a:avLst/>
+                    </a:prstGeom>
+                  </pic:spPr>
+                </pic:pic>
+              </a:graphicData>
+            </a:graphic>
+          </wp:inline>
+        </w:drawing>
+      </w:r>
+      <w:bookmarkStart w:id="0" w:name="_GoBack"/>
+      <w:bookmarkEnd w:id="0"/>
+    </w:p>
+    <w:p>
       <w:pPr>
         <w:pStyle w:val="Heading3"/>
       </w:pPr>
       <w:r>
         <w:t>Class diagram</w:t>
+      </w:r>
+    </w:p>
+    <w:p>
+      <w:r>
+        <w:rPr>
+          <w:noProof/>
+        </w:rPr>
+        <w:lastRenderedPageBreak/>
+        <w:drawing>
+          <wp:inline distT="0" distB="0" distL="0" distR="0" wp14:anchorId="780E067C" wp14:editId="30C3E250">
+            <wp:extent cx="6151880" cy="3491230"/>
+            <wp:effectExtent l="0" t="0" r="1270" b="0"/>
+            <wp:docPr id="38" name="Picture 38"/>
+            <wp:cNvGraphicFramePr>
+              <a:graphicFrameLocks xmlns:a="http://schemas.openxmlformats.org/drawingml/2006/main" noChangeAspect="1"/>
+            </wp:cNvGraphicFramePr>
+            <a:graphic xmlns:a="http://schemas.openxmlformats.org/drawingml/2006/main">
+              <a:graphicData uri="http://schemas.openxmlformats.org/drawingml/2006/picture">
+                <pic:pic xmlns:pic="http://schemas.openxmlformats.org/drawingml/2006/picture">
+                  <pic:nvPicPr>
+                    <pic:cNvPr id="1" name=""/>
+                    <pic:cNvPicPr/>
+                  </pic:nvPicPr>
+                  <pic:blipFill>
+                    <a:blip r:embed="rId39"/>
+                    <a:stretch>
+                      <a:fillRect/>
+                    </a:stretch>
+                  </pic:blipFill>
+                  <pic:spPr>
+                    <a:xfrm>
+                      <a:off x="0" y="0"/>
+                      <a:ext cx="6151880" cy="3491230"/>
+                    </a:xfrm>
+                    <a:prstGeom prst="rect">
+                      <a:avLst/>
+                    </a:prstGeom>
+                  </pic:spPr>
+                </pic:pic>
+              </a:graphicData>
+            </a:graphic>
+          </wp:inline>
+        </w:drawing>
       </w:r>
     </w:p>
     <w:p>

</xml_diff>

<commit_message>
Update Tìm hiểu Kotlin phát triển ứng dụng Tìm kiếm nhà trọ.docx
CSDL
</commit_message>
<xml_diff>
--- a/Tìm hiểu Kotlin phát triển ứng dụng Tìm kiếm nhà trọ.docx
+++ b/Tìm hiểu Kotlin phát triển ứng dụng Tìm kiếm nhà trọ.docx
@@ -1,6 +1,6 @@
 
 <file path=word/document.xml><?xml version="1.0" encoding="utf-8"?>
-<w:document xmlns:wpc="http://schemas.microsoft.com/office/word/2010/wordprocessingCanvas" xmlns:cx="http://schemas.microsoft.com/office/drawing/2014/chartex" xmlns:cx1="http://schemas.microsoft.com/office/drawing/2015/9/8/chartex" xmlns:cx2="http://schemas.microsoft.com/office/drawing/2015/10/21/chartex" xmlns:cx3="http://schemas.microsoft.com/office/drawing/2016/5/9/chartex" xmlns:cx4="http://schemas.microsoft.com/office/drawing/2016/5/10/chartex" xmlns:cx5="http://schemas.microsoft.com/office/drawing/2016/5/11/chartex" xmlns:cx6="http://schemas.microsoft.com/office/drawing/2016/5/12/chartex" xmlns:cx7="http://schemas.microsoft.com/office/drawing/2016/5/13/chartex" xmlns:cx8="http://schemas.microsoft.com/office/drawing/2016/5/14/chartex" xmlns:mc="http://schemas.openxmlformats.org/markup-compatibility/2006" xmlns:aink="http://schemas.microsoft.com/office/drawing/2016/ink" xmlns:am3d="http://schemas.microsoft.com/office/drawing/2017/model3d" xmlns:o="urn:schemas-microsoft-com:office:office" xmlns:r="http://schemas.openxmlformats.org/officeDocument/2006/relationships" xmlns:m="http://schemas.openxmlformats.org/officeDocument/2006/math" xmlns:v="urn:schemas-microsoft-com:vml" xmlns:wp14="http://schemas.microsoft.com/office/word/2010/wordprocessingDrawing" xmlns:wp="http://schemas.openxmlformats.org/drawingml/2006/wordprocessingDrawing" xmlns:w10="urn:schemas-microsoft-com:office:word" xmlns:w="http://schemas.openxmlformats.org/wordprocessingml/2006/main" xmlns:w14="http://schemas.microsoft.com/office/word/2010/wordml" xmlns:w15="http://schemas.microsoft.com/office/word/2012/wordml" xmlns:w16cid="http://schemas.microsoft.com/office/word/2016/wordml/cid" xmlns:w16se="http://schemas.microsoft.com/office/word/2015/wordml/symex" xmlns:wpg="http://schemas.microsoft.com/office/word/2010/wordprocessingGroup" xmlns:wpi="http://schemas.microsoft.com/office/word/2010/wordprocessingInk" xmlns:wne="http://schemas.microsoft.com/office/word/2006/wordml" xmlns:wps="http://schemas.microsoft.com/office/word/2010/wordprocessingShape" mc:Ignorable="w14 w15 w16se w16cid wp14">
+<w:document xmlns:wpc="http://schemas.microsoft.com/office/word/2010/wordprocessingCanvas" xmlns:mc="http://schemas.openxmlformats.org/markup-compatibility/2006" xmlns:o="urn:schemas-microsoft-com:office:office" xmlns:r="http://schemas.openxmlformats.org/officeDocument/2006/relationships" xmlns:m="http://schemas.openxmlformats.org/officeDocument/2006/math" xmlns:v="urn:schemas-microsoft-com:vml" xmlns:wp14="http://schemas.microsoft.com/office/word/2010/wordprocessingDrawing" xmlns:wp="http://schemas.openxmlformats.org/drawingml/2006/wordprocessingDrawing" xmlns:w10="urn:schemas-microsoft-com:office:word" xmlns:w="http://schemas.openxmlformats.org/wordprocessingml/2006/main" xmlns:w14="http://schemas.microsoft.com/office/word/2010/wordml" xmlns:w15="http://schemas.microsoft.com/office/word/2012/wordml" xmlns:wpg="http://schemas.microsoft.com/office/word/2010/wordprocessingGroup" xmlns:wpi="http://schemas.microsoft.com/office/word/2010/wordprocessingInk" xmlns:wne="http://schemas.microsoft.com/office/word/2006/wordml" xmlns:wps="http://schemas.microsoft.com/office/word/2010/wordprocessingShape" mc:Ignorable="w14 w15 wp14">
   <w:body>
     <w:p>
       <w:pPr>
@@ -752,7 +752,7 @@
               </wp:anchor>
             </w:drawing>
           </mc:Choice>
-          <mc:Fallback>
+          <mc:Fallback xmlns:w16se="http://schemas.microsoft.com/office/word/2015/wordml/symex" xmlns:w16cid="http://schemas.microsoft.com/office/word/2016/wordml/cid" xmlns:am3d="http://schemas.microsoft.com/office/drawing/2017/model3d" xmlns:aink="http://schemas.microsoft.com/office/drawing/2016/ink" xmlns:cx8="http://schemas.microsoft.com/office/drawing/2016/5/14/chartex" xmlns:cx7="http://schemas.microsoft.com/office/drawing/2016/5/13/chartex" xmlns:cx6="http://schemas.microsoft.com/office/drawing/2016/5/12/chartex" xmlns:cx5="http://schemas.microsoft.com/office/drawing/2016/5/11/chartex" xmlns:cx4="http://schemas.microsoft.com/office/drawing/2016/5/10/chartex" xmlns:cx3="http://schemas.microsoft.com/office/drawing/2016/5/9/chartex" xmlns:cx2="http://schemas.microsoft.com/office/drawing/2015/10/21/chartex" xmlns:cx1="http://schemas.microsoft.com/office/drawing/2015/9/8/chartex" xmlns:cx="http://schemas.microsoft.com/office/drawing/2014/chartex">
             <w:pict>
               <v:group w14:anchorId="3B965BD6" id="Group 20" o:spid="_x0000_s1026" style="position:absolute;margin-left:-14.55pt;margin-top:-40.15pt;width:499.6pt;height:712.5pt;z-index:-251657216" coordorigin="1985,1418" coordsize="8820,14097" o:gfxdata="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">
                 <v:group id="Group 3" o:spid="_x0000_s1027" style="position:absolute;left:1985;top:1418;width:1905;height:1920" coordorigin="1985,1418" coordsize="1905,1920" o:gfxdata="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">
@@ -3693,8 +3693,6 @@
           </wp:inline>
         </w:drawing>
       </w:r>
-      <w:bookmarkStart w:id="0" w:name="_GoBack"/>
-      <w:bookmarkEnd w:id="0"/>
     </w:p>
     <w:p>
       <w:pPr>
@@ -3749,6 +3747,60 @@
     </w:p>
     <w:p>
       <w:pPr>
+        <w:pStyle w:val="Heading3"/>
+      </w:pPr>
+      <w:r>
+        <w:t>Lược đồ CSDL</w:t>
+      </w:r>
+    </w:p>
+    <w:p>
+      <w:r>
+        <w:rPr>
+          <w:noProof/>
+        </w:rPr>
+        <w:drawing>
+          <wp:inline distT="0" distB="0" distL="0" distR="0" wp14:anchorId="29DF1C4C" wp14:editId="6A9B94CC">
+            <wp:extent cx="6151880" cy="3973830"/>
+            <wp:effectExtent l="0" t="0" r="1270" b="7620"/>
+            <wp:docPr id="44" name="Picture 44"/>
+            <wp:cNvGraphicFramePr>
+              <a:graphicFrameLocks xmlns:a="http://schemas.openxmlformats.org/drawingml/2006/main" noChangeAspect="1"/>
+            </wp:cNvGraphicFramePr>
+            <a:graphic xmlns:a="http://schemas.openxmlformats.org/drawingml/2006/main">
+              <a:graphicData uri="http://schemas.openxmlformats.org/drawingml/2006/picture">
+                <pic:pic xmlns:pic="http://schemas.openxmlformats.org/drawingml/2006/picture">
+                  <pic:nvPicPr>
+                    <pic:cNvPr id="1" name=""/>
+                    <pic:cNvPicPr/>
+                  </pic:nvPicPr>
+                  <pic:blipFill>
+                    <a:blip r:embed="rId40"/>
+                    <a:stretch>
+                      <a:fillRect/>
+                    </a:stretch>
+                  </pic:blipFill>
+                  <pic:spPr>
+                    <a:xfrm>
+                      <a:off x="0" y="0"/>
+                      <a:ext cx="6151880" cy="3973830"/>
+                    </a:xfrm>
+                    <a:prstGeom prst="rect">
+                      <a:avLst/>
+                    </a:prstGeom>
+                  </pic:spPr>
+                </pic:pic>
+              </a:graphicData>
+            </a:graphic>
+          </wp:inline>
+        </w:drawing>
+      </w:r>
+    </w:p>
+    <w:p>
+      <w:bookmarkStart w:id="0" w:name="_GoBack"/>
+      <w:bookmarkEnd w:id="0"/>
+    </w:p>
+    <w:p>
+      <w:pPr>
         <w:pStyle w:val="Heading1"/>
         <w:numPr>
           <w:ilvl w:val="0"/>
@@ -3770,6 +3822,7 @@
         <w:ind w:left="360" w:hanging="360"/>
       </w:pPr>
       <w:r>
+        <w:lastRenderedPageBreak/>
         <w:t>Danh mục tài liệu tham khảo</w:t>
       </w:r>
     </w:p>
@@ -3797,7 +3850,7 @@
 </file>
 
 <file path=word/numbering.xml><?xml version="1.0" encoding="utf-8"?>
-<w:numbering xmlns:wpc="http://schemas.microsoft.com/office/word/2010/wordprocessingCanvas" xmlns:cx="http://schemas.microsoft.com/office/drawing/2014/chartex" xmlns:cx1="http://schemas.microsoft.com/office/drawing/2015/9/8/chartex" xmlns:cx2="http://schemas.microsoft.com/office/drawing/2015/10/21/chartex" xmlns:cx3="http://schemas.microsoft.com/office/drawing/2016/5/9/chartex" xmlns:cx4="http://schemas.microsoft.com/office/drawing/2016/5/10/chartex" xmlns:cx5="http://schemas.microsoft.com/office/drawing/2016/5/11/chartex" xmlns:cx6="http://schemas.microsoft.com/office/drawing/2016/5/12/chartex" xmlns:cx7="http://schemas.microsoft.com/office/drawing/2016/5/13/chartex" xmlns:cx8="http://schemas.microsoft.com/office/drawing/2016/5/14/chartex" xmlns:mc="http://schemas.openxmlformats.org/markup-compatibility/2006" xmlns:aink="http://schemas.microsoft.com/office/drawing/2016/ink" xmlns:am3d="http://schemas.microsoft.com/office/drawing/2017/model3d" xmlns:o="urn:schemas-microsoft-com:office:office" xmlns:r="http://schemas.openxmlformats.org/officeDocument/2006/relationships" xmlns:m="http://schemas.openxmlformats.org/officeDocument/2006/math" xmlns:v="urn:schemas-microsoft-com:vml" xmlns:wp14="http://schemas.microsoft.com/office/word/2010/wordprocessingDrawing" xmlns:wp="http://schemas.openxmlformats.org/drawingml/2006/wordprocessingDrawing" xmlns:w10="urn:schemas-microsoft-com:office:word" xmlns:w="http://schemas.openxmlformats.org/wordprocessingml/2006/main" xmlns:w14="http://schemas.microsoft.com/office/word/2010/wordml" xmlns:w15="http://schemas.microsoft.com/office/word/2012/wordml" xmlns:w16cid="http://schemas.microsoft.com/office/word/2016/wordml/cid" xmlns:w16se="http://schemas.microsoft.com/office/word/2015/wordml/symex" xmlns:wpg="http://schemas.microsoft.com/office/word/2010/wordprocessingGroup" xmlns:wpi="http://schemas.microsoft.com/office/word/2010/wordprocessingInk" xmlns:wne="http://schemas.microsoft.com/office/word/2006/wordml" xmlns:wps="http://schemas.microsoft.com/office/word/2010/wordprocessingShape" mc:Ignorable="w14 w15 w16se w16cid wp14">
+<w:numbering xmlns:wpc="http://schemas.microsoft.com/office/word/2010/wordprocessingCanvas" xmlns:mc="http://schemas.openxmlformats.org/markup-compatibility/2006" xmlns:o="urn:schemas-microsoft-com:office:office" xmlns:r="http://schemas.openxmlformats.org/officeDocument/2006/relationships" xmlns:m="http://schemas.openxmlformats.org/officeDocument/2006/math" xmlns:v="urn:schemas-microsoft-com:vml" xmlns:wp14="http://schemas.microsoft.com/office/word/2010/wordprocessingDrawing" xmlns:wp="http://schemas.openxmlformats.org/drawingml/2006/wordprocessingDrawing" xmlns:w10="urn:schemas-microsoft-com:office:word" xmlns:w="http://schemas.openxmlformats.org/wordprocessingml/2006/main" xmlns:w14="http://schemas.microsoft.com/office/word/2010/wordml" xmlns:w15="http://schemas.microsoft.com/office/word/2012/wordml" xmlns:wpg="http://schemas.microsoft.com/office/word/2010/wordprocessingGroup" xmlns:wpi="http://schemas.microsoft.com/office/word/2010/wordprocessingInk" xmlns:wne="http://schemas.microsoft.com/office/word/2006/wordml" xmlns:wps="http://schemas.microsoft.com/office/word/2010/wordprocessingShape" mc:Ignorable="w14 w15 wp14">
   <w:abstractNum w:abstractNumId="0" w15:restartNumberingAfterBreak="0">
     <w:nsid w:val="02B20418"/>
     <w:multiLevelType w:val="hybridMultilevel"/>
@@ -3912,6 +3965,118 @@
     </w:lvl>
   </w:abstractNum>
   <w:abstractNum w:abstractNumId="1" w15:restartNumberingAfterBreak="0">
+    <w:nsid w:val="049F7C34"/>
+    <w:multiLevelType w:val="hybridMultilevel"/>
+    <w:tmpl w:val="1998248E"/>
+    <w:lvl w:ilvl="0" w:tplc="98FEE7C6">
+      <w:numFmt w:val="bullet"/>
+      <w:lvlText w:val="-"/>
+      <w:lvlJc w:val="left"/>
+      <w:pPr>
+        <w:ind w:left="720" w:hanging="360"/>
+      </w:pPr>
+      <w:rPr>
+        <w:rFonts w:ascii="Calibri" w:eastAsiaTheme="minorHAnsi" w:hAnsi="Calibri" w:cs="Calibri" w:hint="default"/>
+      </w:rPr>
+    </w:lvl>
+    <w:lvl w:ilvl="1" w:tplc="04090003" w:tentative="1">
+      <w:start w:val="1"/>
+      <w:numFmt w:val="bullet"/>
+      <w:lvlText w:val="o"/>
+      <w:lvlJc w:val="left"/>
+      <w:pPr>
+        <w:ind w:left="1440" w:hanging="360"/>
+      </w:pPr>
+      <w:rPr>
+        <w:rFonts w:ascii="Courier New" w:hAnsi="Courier New" w:cs="Courier New" w:hint="default"/>
+      </w:rPr>
+    </w:lvl>
+    <w:lvl w:ilvl="2" w:tplc="04090005" w:tentative="1">
+      <w:start w:val="1"/>
+      <w:numFmt w:val="bullet"/>
+      <w:lvlText w:val=""/>
+      <w:lvlJc w:val="left"/>
+      <w:pPr>
+        <w:ind w:left="2160" w:hanging="360"/>
+      </w:pPr>
+      <w:rPr>
+        <w:rFonts w:ascii="Wingdings" w:hAnsi="Wingdings" w:hint="default"/>
+      </w:rPr>
+    </w:lvl>
+    <w:lvl w:ilvl="3" w:tplc="04090001" w:tentative="1">
+      <w:start w:val="1"/>
+      <w:numFmt w:val="bullet"/>
+      <w:lvlText w:val=""/>
+      <w:lvlJc w:val="left"/>
+      <w:pPr>
+        <w:ind w:left="2880" w:hanging="360"/>
+      </w:pPr>
+      <w:rPr>
+        <w:rFonts w:ascii="Symbol" w:hAnsi="Symbol" w:hint="default"/>
+      </w:rPr>
+    </w:lvl>
+    <w:lvl w:ilvl="4" w:tplc="04090003" w:tentative="1">
+      <w:start w:val="1"/>
+      <w:numFmt w:val="bullet"/>
+      <w:lvlText w:val="o"/>
+      <w:lvlJc w:val="left"/>
+      <w:pPr>
+        <w:ind w:left="3600" w:hanging="360"/>
+      </w:pPr>
+      <w:rPr>
+        <w:rFonts w:ascii="Courier New" w:hAnsi="Courier New" w:cs="Courier New" w:hint="default"/>
+      </w:rPr>
+    </w:lvl>
+    <w:lvl w:ilvl="5" w:tplc="04090005" w:tentative="1">
+      <w:start w:val="1"/>
+      <w:numFmt w:val="bullet"/>
+      <w:lvlText w:val=""/>
+      <w:lvlJc w:val="left"/>
+      <w:pPr>
+        <w:ind w:left="4320" w:hanging="360"/>
+      </w:pPr>
+      <w:rPr>
+        <w:rFonts w:ascii="Wingdings" w:hAnsi="Wingdings" w:hint="default"/>
+      </w:rPr>
+    </w:lvl>
+    <w:lvl w:ilvl="6" w:tplc="04090001" w:tentative="1">
+      <w:start w:val="1"/>
+      <w:numFmt w:val="bullet"/>
+      <w:lvlText w:val=""/>
+      <w:lvlJc w:val="left"/>
+      <w:pPr>
+        <w:ind w:left="5040" w:hanging="360"/>
+      </w:pPr>
+      <w:rPr>
+        <w:rFonts w:ascii="Symbol" w:hAnsi="Symbol" w:hint="default"/>
+      </w:rPr>
+    </w:lvl>
+    <w:lvl w:ilvl="7" w:tplc="04090003" w:tentative="1">
+      <w:start w:val="1"/>
+      <w:numFmt w:val="bullet"/>
+      <w:lvlText w:val="o"/>
+      <w:lvlJc w:val="left"/>
+      <w:pPr>
+        <w:ind w:left="5760" w:hanging="360"/>
+      </w:pPr>
+      <w:rPr>
+        <w:rFonts w:ascii="Courier New" w:hAnsi="Courier New" w:cs="Courier New" w:hint="default"/>
+      </w:rPr>
+    </w:lvl>
+    <w:lvl w:ilvl="8" w:tplc="04090005" w:tentative="1">
+      <w:start w:val="1"/>
+      <w:numFmt w:val="bullet"/>
+      <w:lvlText w:val=""/>
+      <w:lvlJc w:val="left"/>
+      <w:pPr>
+        <w:ind w:left="6480" w:hanging="360"/>
+      </w:pPr>
+      <w:rPr>
+        <w:rFonts w:ascii="Wingdings" w:hAnsi="Wingdings" w:hint="default"/>
+      </w:rPr>
+    </w:lvl>
+  </w:abstractNum>
+  <w:abstractNum w:abstractNumId="2" w15:restartNumberingAfterBreak="0">
     <w:nsid w:val="3937223B"/>
     <w:multiLevelType w:val="hybridMultilevel"/>
     <w:tmpl w:val="C3E2304C"/>
@@ -4023,7 +4188,7 @@
       </w:rPr>
     </w:lvl>
   </w:abstractNum>
-  <w:abstractNum w:abstractNumId="2" w15:restartNumberingAfterBreak="0">
+  <w:abstractNum w:abstractNumId="3" w15:restartNumberingAfterBreak="0">
     <w:nsid w:val="3AF2174B"/>
     <w:multiLevelType w:val="multilevel"/>
     <w:tmpl w:val="99667B5C"/>
@@ -4145,7 +4310,7 @@
       </w:rPr>
     </w:lvl>
   </w:abstractNum>
-  <w:abstractNum w:abstractNumId="3" w15:restartNumberingAfterBreak="0">
+  <w:abstractNum w:abstractNumId="4" w15:restartNumberingAfterBreak="0">
     <w:nsid w:val="42E50799"/>
     <w:multiLevelType w:val="multilevel"/>
     <w:tmpl w:val="0409001F"/>
@@ -4234,7 +4399,7 @@
       </w:pPr>
     </w:lvl>
   </w:abstractNum>
-  <w:abstractNum w:abstractNumId="4" w15:restartNumberingAfterBreak="0">
+  <w:abstractNum w:abstractNumId="5" w15:restartNumberingAfterBreak="0">
     <w:nsid w:val="473D32D6"/>
     <w:multiLevelType w:val="hybridMultilevel"/>
     <w:tmpl w:val="16F4D92A"/>
@@ -4346,7 +4511,7 @@
       </w:rPr>
     </w:lvl>
   </w:abstractNum>
-  <w:abstractNum w:abstractNumId="5" w15:restartNumberingAfterBreak="0">
+  <w:abstractNum w:abstractNumId="6" w15:restartNumberingAfterBreak="0">
     <w:nsid w:val="488F6B02"/>
     <w:multiLevelType w:val="hybridMultilevel"/>
     <w:tmpl w:val="FFE22B14"/>
@@ -4459,7 +4624,7 @@
       </w:rPr>
     </w:lvl>
   </w:abstractNum>
-  <w:abstractNum w:abstractNumId="6" w15:restartNumberingAfterBreak="0">
+  <w:abstractNum w:abstractNumId="7" w15:restartNumberingAfterBreak="0">
     <w:nsid w:val="57952CD2"/>
     <w:multiLevelType w:val="hybridMultilevel"/>
     <w:tmpl w:val="5CF6DC50"/>
@@ -4572,7 +4737,7 @@
       </w:rPr>
     </w:lvl>
   </w:abstractNum>
-  <w:abstractNum w:abstractNumId="7" w15:restartNumberingAfterBreak="0">
+  <w:abstractNum w:abstractNumId="8" w15:restartNumberingAfterBreak="0">
     <w:nsid w:val="59986746"/>
     <w:multiLevelType w:val="hybridMultilevel"/>
     <w:tmpl w:val="5A90B416"/>
@@ -4685,7 +4850,7 @@
       </w:rPr>
     </w:lvl>
   </w:abstractNum>
-  <w:abstractNum w:abstractNumId="8" w15:restartNumberingAfterBreak="0">
+  <w:abstractNum w:abstractNumId="9" w15:restartNumberingAfterBreak="0">
     <w:nsid w:val="60E0315B"/>
     <w:multiLevelType w:val="hybridMultilevel"/>
     <w:tmpl w:val="31AAAAC6"/>
@@ -4797,7 +4962,7 @@
       </w:rPr>
     </w:lvl>
   </w:abstractNum>
-  <w:abstractNum w:abstractNumId="9" w15:restartNumberingAfterBreak="0">
+  <w:abstractNum w:abstractNumId="10" w15:restartNumberingAfterBreak="0">
     <w:nsid w:val="63D64478"/>
     <w:multiLevelType w:val="hybridMultilevel"/>
     <w:tmpl w:val="C97054C2"/>
@@ -4909,7 +5074,7 @@
       </w:rPr>
     </w:lvl>
   </w:abstractNum>
-  <w:abstractNum w:abstractNumId="10" w15:restartNumberingAfterBreak="0">
+  <w:abstractNum w:abstractNumId="11" w15:restartNumberingAfterBreak="0">
     <w:nsid w:val="64333C67"/>
     <w:multiLevelType w:val="multilevel"/>
     <w:tmpl w:val="C2C8E69E"/>
@@ -5026,7 +5191,7 @@
       </w:rPr>
     </w:lvl>
   </w:abstractNum>
-  <w:abstractNum w:abstractNumId="11" w15:restartNumberingAfterBreak="0">
+  <w:abstractNum w:abstractNumId="12" w15:restartNumberingAfterBreak="0">
     <w:nsid w:val="757426C9"/>
     <w:multiLevelType w:val="hybridMultilevel"/>
     <w:tmpl w:val="E14261D4"/>
@@ -5138,7 +5303,7 @@
       </w:rPr>
     </w:lvl>
   </w:abstractNum>
-  <w:abstractNum w:abstractNumId="12" w15:restartNumberingAfterBreak="0">
+  <w:abstractNum w:abstractNumId="13" w15:restartNumberingAfterBreak="0">
     <w:nsid w:val="769C09C2"/>
     <w:multiLevelType w:val="hybridMultilevel"/>
     <w:tmpl w:val="EDB836A0"/>
@@ -5250,7 +5415,7 @@
       </w:rPr>
     </w:lvl>
   </w:abstractNum>
-  <w:abstractNum w:abstractNumId="13" w15:restartNumberingAfterBreak="0">
+  <w:abstractNum w:abstractNumId="14" w15:restartNumberingAfterBreak="0">
     <w:nsid w:val="7D7F3B1C"/>
     <w:multiLevelType w:val="multilevel"/>
     <w:tmpl w:val="0409001F"/>
@@ -5340,37 +5505,37 @@
     </w:lvl>
   </w:abstractNum>
   <w:num w:numId="1">
-    <w:abstractNumId w:val="13"/>
+    <w:abstractNumId w:val="14"/>
   </w:num>
   <w:num w:numId="2">
-    <w:abstractNumId w:val="5"/>
+    <w:abstractNumId w:val="6"/>
   </w:num>
   <w:num w:numId="3">
-    <w:abstractNumId w:val="6"/>
+    <w:abstractNumId w:val="7"/>
   </w:num>
   <w:num w:numId="4">
-    <w:abstractNumId w:val="7"/>
+    <w:abstractNumId w:val="8"/>
   </w:num>
   <w:num w:numId="5">
     <w:abstractNumId w:val="0"/>
   </w:num>
   <w:num w:numId="6">
-    <w:abstractNumId w:val="8"/>
+    <w:abstractNumId w:val="9"/>
   </w:num>
   <w:num w:numId="7">
-    <w:abstractNumId w:val="9"/>
+    <w:abstractNumId w:val="10"/>
   </w:num>
   <w:num w:numId="8">
+    <w:abstractNumId w:val="4"/>
+  </w:num>
+  <w:num w:numId="9">
+    <w:abstractNumId w:val="11"/>
+  </w:num>
+  <w:num w:numId="10">
     <w:abstractNumId w:val="3"/>
   </w:num>
-  <w:num w:numId="9">
-    <w:abstractNumId w:val="10"/>
-  </w:num>
-  <w:num w:numId="10">
-    <w:abstractNumId w:val="2"/>
-  </w:num>
   <w:num w:numId="11">
-    <w:abstractNumId w:val="10"/>
+    <w:abstractNumId w:val="11"/>
     <w:lvlOverride w:ilvl="0">
       <w:startOverride w:val="1"/>
     </w:lvlOverride>
@@ -5400,7 +5565,7 @@
     </w:lvlOverride>
   </w:num>
   <w:num w:numId="12">
-    <w:abstractNumId w:val="10"/>
+    <w:abstractNumId w:val="11"/>
     <w:lvlOverride w:ilvl="0">
       <w:startOverride w:val="1"/>
     </w:lvlOverride>
@@ -5430,7 +5595,7 @@
     </w:lvlOverride>
   </w:num>
   <w:num w:numId="13">
-    <w:abstractNumId w:val="10"/>
+    <w:abstractNumId w:val="11"/>
     <w:lvlOverride w:ilvl="0">
       <w:startOverride w:val="1"/>
     </w:lvlOverride>
@@ -5460,7 +5625,7 @@
     </w:lvlOverride>
   </w:num>
   <w:num w:numId="14">
-    <w:abstractNumId w:val="10"/>
+    <w:abstractNumId w:val="11"/>
     <w:lvlOverride w:ilvl="0">
       <w:startOverride w:val="1"/>
     </w:lvlOverride>
@@ -5490,22 +5655,25 @@
     </w:lvlOverride>
   </w:num>
   <w:num w:numId="15">
+    <w:abstractNumId w:val="13"/>
+  </w:num>
+  <w:num w:numId="16">
+    <w:abstractNumId w:val="2"/>
+  </w:num>
+  <w:num w:numId="17">
     <w:abstractNumId w:val="12"/>
   </w:num>
-  <w:num w:numId="16">
+  <w:num w:numId="18">
+    <w:abstractNumId w:val="5"/>
+  </w:num>
+  <w:num w:numId="19">
     <w:abstractNumId w:val="1"/>
-  </w:num>
-  <w:num w:numId="17">
-    <w:abstractNumId w:val="11"/>
-  </w:num>
-  <w:num w:numId="18">
-    <w:abstractNumId w:val="4"/>
   </w:num>
 </w:numbering>
 </file>
 
 <file path=word/styles.xml><?xml version="1.0" encoding="utf-8"?>
-<w:styles xmlns:mc="http://schemas.openxmlformats.org/markup-compatibility/2006" xmlns:r="http://schemas.openxmlformats.org/officeDocument/2006/relationships" xmlns:w="http://schemas.openxmlformats.org/wordprocessingml/2006/main" xmlns:w14="http://schemas.microsoft.com/office/word/2010/wordml" xmlns:w15="http://schemas.microsoft.com/office/word/2012/wordml" xmlns:w16cid="http://schemas.microsoft.com/office/word/2016/wordml/cid" xmlns:w16se="http://schemas.microsoft.com/office/word/2015/wordml/symex" mc:Ignorable="w14 w15 w16se w16cid">
+<w:styles xmlns:mc="http://schemas.openxmlformats.org/markup-compatibility/2006" xmlns:r="http://schemas.openxmlformats.org/officeDocument/2006/relationships" xmlns:w="http://schemas.openxmlformats.org/wordprocessingml/2006/main" xmlns:w14="http://schemas.microsoft.com/office/word/2010/wordml" xmlns:w15="http://schemas.microsoft.com/office/word/2012/wordml" mc:Ignorable="w14 w15">
   <w:docDefaults>
     <w:rPrDefault>
       <w:rPr>
@@ -5521,7 +5689,7 @@
       </w:pPr>
     </w:pPrDefault>
   </w:docDefaults>
-  <w:latentStyles w:defLockedState="0" w:defUIPriority="99" w:defSemiHidden="0" w:defUnhideWhenUsed="0" w:defQFormat="0" w:count="377">
+  <w:latentStyles w:defLockedState="0" w:defUIPriority="99" w:defSemiHidden="0" w:defUnhideWhenUsed="0" w:defQFormat="0" w:count="371">
     <w:lsdException w:name="Normal" w:uiPriority="0" w:qFormat="1"/>
     <w:lsdException w:name="heading 1" w:uiPriority="9" w:qFormat="1"/>
     <w:lsdException w:name="heading 2" w:semiHidden="1" w:uiPriority="9" w:unhideWhenUsed="1" w:qFormat="1"/>
@@ -5893,8 +6061,6 @@
     <w:lsdException w:name="List Table 5 Dark Accent 6" w:uiPriority="50"/>
     <w:lsdException w:name="List Table 6 Colorful Accent 6" w:uiPriority="51"/>
     <w:lsdException w:name="List Table 7 Colorful Accent 6" w:uiPriority="52"/>
-    <w:lsdException w:name="Mention" w:semiHidden="1" w:unhideWhenUsed="1"/>
-    <w:lsdException w:name="Smart Hyperlink" w:semiHidden="1" w:unhideWhenUsed="1"/>
   </w:latentStyles>
   <w:style w:type="paragraph" w:default="1" w:styleId="Normal">
     <w:name w:val="Normal"/>

</xml_diff>

<commit_message>
them activity vao sequence diagram
</commit_message>
<xml_diff>
--- a/Tìm hiểu Kotlin phát triển ứng dụng Tìm kiếm nhà trọ.docx
+++ b/Tìm hiểu Kotlin phát triển ứng dụng Tìm kiếm nhà trọ.docx
@@ -1,6 +1,6 @@
 
 <file path=word/document.xml><?xml version="1.0" encoding="utf-8"?>
-<w:document xmlns:wpc="http://schemas.microsoft.com/office/word/2010/wordprocessingCanvas" xmlns:mc="http://schemas.openxmlformats.org/markup-compatibility/2006" xmlns:o="urn:schemas-microsoft-com:office:office" xmlns:r="http://schemas.openxmlformats.org/officeDocument/2006/relationships" xmlns:m="http://schemas.openxmlformats.org/officeDocument/2006/math" xmlns:v="urn:schemas-microsoft-com:vml" xmlns:wp14="http://schemas.microsoft.com/office/word/2010/wordprocessingDrawing" xmlns:wp="http://schemas.openxmlformats.org/drawingml/2006/wordprocessingDrawing" xmlns:w10="urn:schemas-microsoft-com:office:word" xmlns:w="http://schemas.openxmlformats.org/wordprocessingml/2006/main" xmlns:w14="http://schemas.microsoft.com/office/word/2010/wordml" xmlns:w15="http://schemas.microsoft.com/office/word/2012/wordml" xmlns:wpg="http://schemas.microsoft.com/office/word/2010/wordprocessingGroup" xmlns:wpi="http://schemas.microsoft.com/office/word/2010/wordprocessingInk" xmlns:wne="http://schemas.microsoft.com/office/word/2006/wordml" xmlns:wps="http://schemas.microsoft.com/office/word/2010/wordprocessingShape" mc:Ignorable="w14 w15 wp14">
+<w:document xmlns:wpc="http://schemas.microsoft.com/office/word/2010/wordprocessingCanvas" xmlns:cx="http://schemas.microsoft.com/office/drawing/2014/chartex" xmlns:cx1="http://schemas.microsoft.com/office/drawing/2015/9/8/chartex" xmlns:cx2="http://schemas.microsoft.com/office/drawing/2015/10/21/chartex" xmlns:cx3="http://schemas.microsoft.com/office/drawing/2016/5/9/chartex" xmlns:cx4="http://schemas.microsoft.com/office/drawing/2016/5/10/chartex" xmlns:cx5="http://schemas.microsoft.com/office/drawing/2016/5/11/chartex" xmlns:cx6="http://schemas.microsoft.com/office/drawing/2016/5/12/chartex" xmlns:cx7="http://schemas.microsoft.com/office/drawing/2016/5/13/chartex" xmlns:cx8="http://schemas.microsoft.com/office/drawing/2016/5/14/chartex" xmlns:mc="http://schemas.openxmlformats.org/markup-compatibility/2006" xmlns:aink="http://schemas.microsoft.com/office/drawing/2016/ink" xmlns:am3d="http://schemas.microsoft.com/office/drawing/2017/model3d" xmlns:o="urn:schemas-microsoft-com:office:office" xmlns:r="http://schemas.openxmlformats.org/officeDocument/2006/relationships" xmlns:m="http://schemas.openxmlformats.org/officeDocument/2006/math" xmlns:v="urn:schemas-microsoft-com:vml" xmlns:wp14="http://schemas.microsoft.com/office/word/2010/wordprocessingDrawing" xmlns:wp="http://schemas.openxmlformats.org/drawingml/2006/wordprocessingDrawing" xmlns:w10="urn:schemas-microsoft-com:office:word" xmlns:w="http://schemas.openxmlformats.org/wordprocessingml/2006/main" xmlns:w14="http://schemas.microsoft.com/office/word/2010/wordml" xmlns:w15="http://schemas.microsoft.com/office/word/2012/wordml" xmlns:w16cid="http://schemas.microsoft.com/office/word/2016/wordml/cid" xmlns:w16se="http://schemas.microsoft.com/office/word/2015/wordml/symex" xmlns:wpg="http://schemas.microsoft.com/office/word/2010/wordprocessingGroup" xmlns:wpi="http://schemas.microsoft.com/office/word/2010/wordprocessingInk" xmlns:wne="http://schemas.microsoft.com/office/word/2006/wordml" xmlns:wps="http://schemas.microsoft.com/office/word/2010/wordprocessingShape" mc:Ignorable="w14 w15 w16se w16cid wp14">
   <w:body>
     <w:p>
       <w:pPr>
@@ -752,7 +752,7 @@
               </wp:anchor>
             </w:drawing>
           </mc:Choice>
-          <mc:Fallback xmlns:cx="http://schemas.microsoft.com/office/drawing/2014/chartex" xmlns:cx1="http://schemas.microsoft.com/office/drawing/2015/9/8/chartex" xmlns:cx2="http://schemas.microsoft.com/office/drawing/2015/10/21/chartex" xmlns:cx3="http://schemas.microsoft.com/office/drawing/2016/5/9/chartex" xmlns:cx4="http://schemas.microsoft.com/office/drawing/2016/5/10/chartex" xmlns:cx5="http://schemas.microsoft.com/office/drawing/2016/5/11/chartex" xmlns:cx6="http://schemas.microsoft.com/office/drawing/2016/5/12/chartex" xmlns:cx7="http://schemas.microsoft.com/office/drawing/2016/5/13/chartex" xmlns:cx8="http://schemas.microsoft.com/office/drawing/2016/5/14/chartex" xmlns:aink="http://schemas.microsoft.com/office/drawing/2016/ink" xmlns:am3d="http://schemas.microsoft.com/office/drawing/2017/model3d" xmlns:w16cid="http://schemas.microsoft.com/office/word/2016/wordml/cid" xmlns:w16se="http://schemas.microsoft.com/office/word/2015/wordml/symex">
+          <mc:Fallback>
             <w:pict>
               <v:group w14:anchorId="3B965BD6" id="Group 20" o:spid="_x0000_s1026" style="position:absolute;margin-left:-14.55pt;margin-top:-40.15pt;width:499.6pt;height:712.5pt;z-index:-251657216" coordorigin="1985,1418" coordsize="8820,14097" o:gfxdata="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">
                 <v:group id="Group 3" o:spid="_x0000_s1027" style="position:absolute;left:1985;top:1418;width:1905;height:1920" coordorigin="1985,1418" coordsize="1905,1920" o:gfxdata="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">
@@ -3598,8 +3598,6 @@
             <w:r>
               <w:t>Đăng kí</w:t>
             </w:r>
-            <w:bookmarkStart w:id="0" w:name="_GoBack"/>
-            <w:bookmarkEnd w:id="0"/>
           </w:p>
         </w:tc>
         <w:tc>
@@ -3963,11 +3961,12 @@
         <w:rPr>
           <w:noProof/>
         </w:rPr>
+        <w:lastRenderedPageBreak/>
         <w:drawing>
-          <wp:inline distT="0" distB="0" distL="0" distR="0" wp14:anchorId="23BD6DA8" wp14:editId="103AE993">
-            <wp:extent cx="6151880" cy="2660015"/>
-            <wp:effectExtent l="0" t="0" r="1270" b="6985"/>
-            <wp:docPr id="39" name="Picture 39"/>
+          <wp:inline distT="0" distB="0" distL="0" distR="0" wp14:anchorId="1E9F3C41" wp14:editId="48E97545">
+            <wp:extent cx="6151880" cy="3832860"/>
+            <wp:effectExtent l="0" t="0" r="1270" b="0"/>
+            <wp:docPr id="40" name="Picture 40"/>
             <wp:cNvGraphicFramePr>
               <a:graphicFrameLocks xmlns:a="http://schemas.openxmlformats.org/drawingml/2006/main" noChangeAspect="1"/>
             </wp:cNvGraphicFramePr>
@@ -3987,7 +3986,7 @@
                   <pic:spPr>
                     <a:xfrm>
                       <a:off x="0" y="0"/>
-                      <a:ext cx="6151880" cy="2660015"/>
+                      <a:ext cx="6151880" cy="3832860"/>
                     </a:xfrm>
                     <a:prstGeom prst="rect">
                       <a:avLst/>
@@ -4007,10 +4006,10 @@
         </w:rPr>
         <w:lastRenderedPageBreak/>
         <w:drawing>
-          <wp:inline distT="0" distB="0" distL="0" distR="0" wp14:anchorId="2ACE19F7" wp14:editId="68A2BAA9">
-            <wp:extent cx="6151880" cy="3578860"/>
-            <wp:effectExtent l="0" t="0" r="1270" b="2540"/>
-            <wp:docPr id="41" name="Picture 41"/>
+          <wp:inline distT="0" distB="0" distL="0" distR="0" wp14:anchorId="4F6D815F" wp14:editId="700FD08B">
+            <wp:extent cx="6151880" cy="4953635"/>
+            <wp:effectExtent l="0" t="0" r="1270" b="0"/>
+            <wp:docPr id="45" name="Picture 45"/>
             <wp:cNvGraphicFramePr>
               <a:graphicFrameLocks xmlns:a="http://schemas.openxmlformats.org/drawingml/2006/main" noChangeAspect="1"/>
             </wp:cNvGraphicFramePr>
@@ -4030,7 +4029,7 @@
                   <pic:spPr>
                     <a:xfrm>
                       <a:off x="0" y="0"/>
-                      <a:ext cx="6151880" cy="3578860"/>
+                      <a:ext cx="6151880" cy="4953635"/>
                     </a:xfrm>
                     <a:prstGeom prst="rect">
                       <a:avLst/>
@@ -4048,11 +4047,12 @@
         <w:rPr>
           <w:noProof/>
         </w:rPr>
+        <w:lastRenderedPageBreak/>
         <w:drawing>
-          <wp:inline distT="0" distB="0" distL="0" distR="0" wp14:anchorId="7C00C8D9" wp14:editId="554998AA">
-            <wp:extent cx="6151880" cy="3293110"/>
-            <wp:effectExtent l="0" t="0" r="1270" b="2540"/>
-            <wp:docPr id="42" name="Picture 42"/>
+          <wp:inline distT="0" distB="0" distL="0" distR="0" wp14:anchorId="07F5BF35" wp14:editId="544A2A5D">
+            <wp:extent cx="6151880" cy="5201920"/>
+            <wp:effectExtent l="0" t="0" r="1270" b="0"/>
+            <wp:docPr id="46" name="Picture 46"/>
             <wp:cNvGraphicFramePr>
               <a:graphicFrameLocks xmlns:a="http://schemas.openxmlformats.org/drawingml/2006/main" noChangeAspect="1"/>
             </wp:cNvGraphicFramePr>
@@ -4072,7 +4072,7 @@
                   <pic:spPr>
                     <a:xfrm>
                       <a:off x="0" y="0"/>
-                      <a:ext cx="6151880" cy="3293110"/>
+                      <a:ext cx="6151880" cy="5201920"/>
                     </a:xfrm>
                     <a:prstGeom prst="rect">
                       <a:avLst/>
@@ -4092,10 +4092,10 @@
         </w:rPr>
         <w:lastRenderedPageBreak/>
         <w:drawing>
-          <wp:inline distT="0" distB="0" distL="0" distR="0" wp14:anchorId="71792A4A" wp14:editId="071DA95E">
-            <wp:extent cx="6151880" cy="2642870"/>
-            <wp:effectExtent l="0" t="0" r="1270" b="5080"/>
-            <wp:docPr id="43" name="Picture 43"/>
+          <wp:inline distT="0" distB="0" distL="0" distR="0" wp14:anchorId="172EBBE7" wp14:editId="6494B728">
+            <wp:extent cx="6151880" cy="4611370"/>
+            <wp:effectExtent l="0" t="0" r="1270" b="0"/>
+            <wp:docPr id="47" name="Picture 47"/>
             <wp:cNvGraphicFramePr>
               <a:graphicFrameLocks xmlns:a="http://schemas.openxmlformats.org/drawingml/2006/main" noChangeAspect="1"/>
             </wp:cNvGraphicFramePr>
@@ -4115,7 +4115,7 @@
                   <pic:spPr>
                     <a:xfrm>
                       <a:off x="0" y="0"/>
-                      <a:ext cx="6151880" cy="2642870"/>
+                      <a:ext cx="6151880" cy="4611370"/>
                     </a:xfrm>
                     <a:prstGeom prst="rect">
                       <a:avLst/>
@@ -4129,23 +4129,15 @@
       </w:r>
     </w:p>
     <w:p>
-      <w:pPr>
-        <w:pStyle w:val="Heading3"/>
-      </w:pPr>
-      <w:r>
-        <w:t>Class diagram</w:t>
-      </w:r>
-    </w:p>
-    <w:p>
       <w:r>
         <w:rPr>
           <w:noProof/>
         </w:rPr>
         <w:drawing>
-          <wp:inline distT="0" distB="0" distL="0" distR="0" wp14:anchorId="780E067C" wp14:editId="30C3E250">
-            <wp:extent cx="6151880" cy="3491230"/>
-            <wp:effectExtent l="0" t="0" r="1270" b="0"/>
-            <wp:docPr id="38" name="Picture 38"/>
+          <wp:inline distT="0" distB="0" distL="0" distR="0" wp14:anchorId="53EB2BBE" wp14:editId="2B1D79DC">
+            <wp:extent cx="6151880" cy="2811145"/>
+            <wp:effectExtent l="0" t="0" r="1270" b="8255"/>
+            <wp:docPr id="48" name="Picture 48"/>
             <wp:cNvGraphicFramePr>
               <a:graphicFrameLocks xmlns:a="http://schemas.openxmlformats.org/drawingml/2006/main" noChangeAspect="1"/>
             </wp:cNvGraphicFramePr>
@@ -4165,7 +4157,7 @@
                   <pic:spPr>
                     <a:xfrm>
                       <a:off x="0" y="0"/>
-                      <a:ext cx="6151880" cy="3491230"/>
+                      <a:ext cx="6151880" cy="2811145"/>
                     </a:xfrm>
                     <a:prstGeom prst="rect">
                       <a:avLst/>
@@ -4177,13 +4169,15 @@
           </wp:inline>
         </w:drawing>
       </w:r>
+      <w:bookmarkStart w:id="0" w:name="_GoBack"/>
+      <w:bookmarkEnd w:id="0"/>
     </w:p>
     <w:p>
       <w:pPr>
         <w:pStyle w:val="Heading3"/>
       </w:pPr>
       <w:r>
-        <w:t>Lược đồ CSDL</w:t>
+        <w:t>Class diagram</w:t>
       </w:r>
     </w:p>
     <w:p>
@@ -4193,10 +4187,10 @@
         </w:rPr>
         <w:lastRenderedPageBreak/>
         <w:drawing>
-          <wp:inline distT="0" distB="0" distL="0" distR="0" wp14:anchorId="29DF1C4C" wp14:editId="6A9B94CC">
-            <wp:extent cx="6151880" cy="3973830"/>
-            <wp:effectExtent l="0" t="0" r="1270" b="7620"/>
-            <wp:docPr id="44" name="Picture 44"/>
+          <wp:inline distT="0" distB="0" distL="0" distR="0" wp14:anchorId="780E067C" wp14:editId="30C3E250">
+            <wp:extent cx="6151880" cy="3491230"/>
+            <wp:effectExtent l="0" t="0" r="1270" b="0"/>
+            <wp:docPr id="38" name="Picture 38"/>
             <wp:cNvGraphicFramePr>
               <a:graphicFrameLocks xmlns:a="http://schemas.openxmlformats.org/drawingml/2006/main" noChangeAspect="1"/>
             </wp:cNvGraphicFramePr>
@@ -4216,6 +4210,56 @@
                   <pic:spPr>
                     <a:xfrm>
                       <a:off x="0" y="0"/>
+                      <a:ext cx="6151880" cy="3491230"/>
+                    </a:xfrm>
+                    <a:prstGeom prst="rect">
+                      <a:avLst/>
+                    </a:prstGeom>
+                  </pic:spPr>
+                </pic:pic>
+              </a:graphicData>
+            </a:graphic>
+          </wp:inline>
+        </w:drawing>
+      </w:r>
+    </w:p>
+    <w:p>
+      <w:pPr>
+        <w:pStyle w:val="Heading3"/>
+      </w:pPr>
+      <w:r>
+        <w:t>Lược đồ CSDL</w:t>
+      </w:r>
+    </w:p>
+    <w:p>
+      <w:r>
+        <w:rPr>
+          <w:noProof/>
+        </w:rPr>
+        <w:drawing>
+          <wp:inline distT="0" distB="0" distL="0" distR="0" wp14:anchorId="29DF1C4C" wp14:editId="6A9B94CC">
+            <wp:extent cx="6151880" cy="3973830"/>
+            <wp:effectExtent l="0" t="0" r="1270" b="7620"/>
+            <wp:docPr id="44" name="Picture 44"/>
+            <wp:cNvGraphicFramePr>
+              <a:graphicFrameLocks xmlns:a="http://schemas.openxmlformats.org/drawingml/2006/main" noChangeAspect="1"/>
+            </wp:cNvGraphicFramePr>
+            <a:graphic xmlns:a="http://schemas.openxmlformats.org/drawingml/2006/main">
+              <a:graphicData uri="http://schemas.openxmlformats.org/drawingml/2006/picture">
+                <pic:pic xmlns:pic="http://schemas.openxmlformats.org/drawingml/2006/picture">
+                  <pic:nvPicPr>
+                    <pic:cNvPr id="1" name=""/>
+                    <pic:cNvPicPr/>
+                  </pic:nvPicPr>
+                  <pic:blipFill>
+                    <a:blip r:embed="rId42"/>
+                    <a:stretch>
+                      <a:fillRect/>
+                    </a:stretch>
+                  </pic:blipFill>
+                  <pic:spPr>
+                    <a:xfrm>
+                      <a:off x="0" y="0"/>
                       <a:ext cx="6151880" cy="3973830"/>
                     </a:xfrm>
                     <a:prstGeom prst="rect">
@@ -4253,6 +4297,7 @@
         <w:ind w:left="360" w:hanging="360"/>
       </w:pPr>
       <w:r>
+        <w:lastRenderedPageBreak/>
         <w:t>Danh mục tài liệu tham khảo</w:t>
       </w:r>
     </w:p>
@@ -4280,7 +4325,7 @@
 </file>
 
 <file path=word/numbering.xml><?xml version="1.0" encoding="utf-8"?>
-<w:numbering xmlns:wpc="http://schemas.microsoft.com/office/word/2010/wordprocessingCanvas" xmlns:mc="http://schemas.openxmlformats.org/markup-compatibility/2006" xmlns:o="urn:schemas-microsoft-com:office:office" xmlns:r="http://schemas.openxmlformats.org/officeDocument/2006/relationships" xmlns:m="http://schemas.openxmlformats.org/officeDocument/2006/math" xmlns:v="urn:schemas-microsoft-com:vml" xmlns:wp14="http://schemas.microsoft.com/office/word/2010/wordprocessingDrawing" xmlns:wp="http://schemas.openxmlformats.org/drawingml/2006/wordprocessingDrawing" xmlns:w10="urn:schemas-microsoft-com:office:word" xmlns:w="http://schemas.openxmlformats.org/wordprocessingml/2006/main" xmlns:w14="http://schemas.microsoft.com/office/word/2010/wordml" xmlns:w15="http://schemas.microsoft.com/office/word/2012/wordml" xmlns:wpg="http://schemas.microsoft.com/office/word/2010/wordprocessingGroup" xmlns:wpi="http://schemas.microsoft.com/office/word/2010/wordprocessingInk" xmlns:wne="http://schemas.microsoft.com/office/word/2006/wordml" xmlns:wps="http://schemas.microsoft.com/office/word/2010/wordprocessingShape" mc:Ignorable="w14 w15 wp14">
+<w:numbering xmlns:wpc="http://schemas.microsoft.com/office/word/2010/wordprocessingCanvas" xmlns:cx="http://schemas.microsoft.com/office/drawing/2014/chartex" xmlns:cx1="http://schemas.microsoft.com/office/drawing/2015/9/8/chartex" xmlns:cx2="http://schemas.microsoft.com/office/drawing/2015/10/21/chartex" xmlns:cx3="http://schemas.microsoft.com/office/drawing/2016/5/9/chartex" xmlns:cx4="http://schemas.microsoft.com/office/drawing/2016/5/10/chartex" xmlns:cx5="http://schemas.microsoft.com/office/drawing/2016/5/11/chartex" xmlns:cx6="http://schemas.microsoft.com/office/drawing/2016/5/12/chartex" xmlns:cx7="http://schemas.microsoft.com/office/drawing/2016/5/13/chartex" xmlns:cx8="http://schemas.microsoft.com/office/drawing/2016/5/14/chartex" xmlns:mc="http://schemas.openxmlformats.org/markup-compatibility/2006" xmlns:aink="http://schemas.microsoft.com/office/drawing/2016/ink" xmlns:am3d="http://schemas.microsoft.com/office/drawing/2017/model3d" xmlns:o="urn:schemas-microsoft-com:office:office" xmlns:r="http://schemas.openxmlformats.org/officeDocument/2006/relationships" xmlns:m="http://schemas.openxmlformats.org/officeDocument/2006/math" xmlns:v="urn:schemas-microsoft-com:vml" xmlns:wp14="http://schemas.microsoft.com/office/word/2010/wordprocessingDrawing" xmlns:wp="http://schemas.openxmlformats.org/drawingml/2006/wordprocessingDrawing" xmlns:w10="urn:schemas-microsoft-com:office:word" xmlns:w="http://schemas.openxmlformats.org/wordprocessingml/2006/main" xmlns:w14="http://schemas.microsoft.com/office/word/2010/wordml" xmlns:w15="http://schemas.microsoft.com/office/word/2012/wordml" xmlns:w16cid="http://schemas.microsoft.com/office/word/2016/wordml/cid" xmlns:w16se="http://schemas.microsoft.com/office/word/2015/wordml/symex" xmlns:wpg="http://schemas.microsoft.com/office/word/2010/wordprocessingGroup" xmlns:wpi="http://schemas.microsoft.com/office/word/2010/wordprocessingInk" xmlns:wne="http://schemas.microsoft.com/office/word/2006/wordml" xmlns:wps="http://schemas.microsoft.com/office/word/2010/wordprocessingShape" mc:Ignorable="w14 w15 w16se w16cid wp14">
   <w:abstractNum w:abstractNumId="0" w15:restartNumberingAfterBreak="0">
     <w:nsid w:val="02B20418"/>
     <w:multiLevelType w:val="hybridMultilevel"/>
@@ -6103,7 +6148,7 @@
 </file>
 
 <file path=word/styles.xml><?xml version="1.0" encoding="utf-8"?>
-<w:styles xmlns:mc="http://schemas.openxmlformats.org/markup-compatibility/2006" xmlns:r="http://schemas.openxmlformats.org/officeDocument/2006/relationships" xmlns:w="http://schemas.openxmlformats.org/wordprocessingml/2006/main" xmlns:w14="http://schemas.microsoft.com/office/word/2010/wordml" xmlns:w15="http://schemas.microsoft.com/office/word/2012/wordml" mc:Ignorable="w14 w15">
+<w:styles xmlns:mc="http://schemas.openxmlformats.org/markup-compatibility/2006" xmlns:r="http://schemas.openxmlformats.org/officeDocument/2006/relationships" xmlns:w="http://schemas.openxmlformats.org/wordprocessingml/2006/main" xmlns:w14="http://schemas.microsoft.com/office/word/2010/wordml" xmlns:w15="http://schemas.microsoft.com/office/word/2012/wordml" xmlns:w16cid="http://schemas.microsoft.com/office/word/2016/wordml/cid" xmlns:w16se="http://schemas.microsoft.com/office/word/2015/wordml/symex" mc:Ignorable="w14 w15 w16se w16cid">
   <w:docDefaults>
     <w:rPrDefault>
       <w:rPr>
@@ -6119,7 +6164,7 @@
       </w:pPr>
     </w:pPrDefault>
   </w:docDefaults>
-  <w:latentStyles w:defLockedState="0" w:defUIPriority="99" w:defSemiHidden="0" w:defUnhideWhenUsed="0" w:defQFormat="0" w:count="371">
+  <w:latentStyles w:defLockedState="0" w:defUIPriority="99" w:defSemiHidden="0" w:defUnhideWhenUsed="0" w:defQFormat="0" w:count="377">
     <w:lsdException w:name="Normal" w:uiPriority="0" w:qFormat="1"/>
     <w:lsdException w:name="heading 1" w:uiPriority="9" w:qFormat="1"/>
     <w:lsdException w:name="heading 2" w:semiHidden="1" w:uiPriority="9" w:unhideWhenUsed="1" w:qFormat="1"/>
@@ -6267,11 +6312,8 @@
     <w:lsdException w:name="Table 3D effects 3" w:semiHidden="1" w:unhideWhenUsed="1"/>
     <w:lsdException w:name="Table Contemporary" w:semiHidden="1" w:unhideWhenUsed="1"/>
     <w:lsdException w:name="Table Elegant" w:semiHidden="1" w:unhideWhenUsed="1"/>
-    <w:lsdException w:name="Table Professional" w:semiHidden="1" w:unhideWhenUsed="1"/>
     <w:lsdException w:name="Table Subtle 1" w:semiHidden="1" w:unhideWhenUsed="1"/>
     <w:lsdException w:name="Table Subtle 2" w:semiHidden="1" w:unhideWhenUsed="1"/>
-    <w:lsdException w:name="Table Web 1" w:semiHidden="1" w:unhideWhenUsed="1"/>
-    <w:lsdException w:name="Table Web 2" w:semiHidden="1" w:unhideWhenUsed="1"/>
     <w:lsdException w:name="Table Web 3" w:semiHidden="1" w:unhideWhenUsed="1"/>
     <w:lsdException w:name="Balloon Text" w:semiHidden="1" w:unhideWhenUsed="1"/>
     <w:lsdException w:name="Table Grid" w:uiPriority="39"/>
@@ -6491,6 +6533,12 @@
     <w:lsdException w:name="List Table 5 Dark Accent 6" w:uiPriority="50"/>
     <w:lsdException w:name="List Table 6 Colorful Accent 6" w:uiPriority="51"/>
     <w:lsdException w:name="List Table 7 Colorful Accent 6" w:uiPriority="52"/>
+    <w:lsdException w:name="Mention" w:semiHidden="1" w:unhideWhenUsed="1"/>
+    <w:lsdException w:name="Smart Hyperlink" w:semiHidden="1" w:unhideWhenUsed="1"/>
+    <w:lsdException w:name="Hashtag" w:semiHidden="1" w:unhideWhenUsed="1"/>
+    <w:lsdException w:name="Unresolved Mention" w:semiHidden="1" w:unhideWhenUsed="1"/>
+    <w:lsdException w:name="Smart Link" w:semiHidden="1" w:unhideWhenUsed="1"/>
+    <w:lsdException w:name="Smart Link Error" w:semiHidden="1" w:unhideWhenUsed="1"/>
   </w:latentStyles>
   <w:style w:type="paragraph" w:default="1" w:styleId="Normal">
     <w:name w:val="Normal"/>
@@ -7043,7 +7091,7 @@
 </file>
 
 <file path=customXml/itemProps1.xml><?xml version="1.0" encoding="utf-8"?>
-<ds:datastoreItem xmlns:ds="http://schemas.openxmlformats.org/officeDocument/2006/customXml" ds:itemID="{B70B2681-B4B2-43A5-B344-2699B1610C5A}">
+<ds:datastoreItem xmlns:ds="http://schemas.openxmlformats.org/officeDocument/2006/customXml" ds:itemID="{315A4DF1-4F5B-43D1-A038-ED12EA5F680D}">
   <ds:schemaRefs>
     <ds:schemaRef ds:uri="http://schemas.openxmlformats.org/officeDocument/2006/bibliography"/>
   </ds:schemaRefs>

</xml_diff>